<commit_message>
agregando un diagrama nada mas
</commit_message>
<xml_diff>
--- a/patrones de diseño.docx
+++ b/patrones de diseño.docx
@@ -478,7 +478,6 @@
           <w:bCs/>
         </w:rPr>
       </w:pPr>
-      <w:proofErr w:type="spellStart"/>
       <w:r>
         <w:rPr>
           <w:rFonts w:ascii="Arial" w:hAnsi="Arial" w:cs="Arial"/>
@@ -486,7 +485,6 @@
         </w:rPr>
         <w:t>Singleton</w:t>
       </w:r>
-      <w:proofErr w:type="spellEnd"/>
       <w:r>
         <w:rPr>
           <w:rFonts w:ascii="Arial" w:hAnsi="Arial" w:cs="Arial"/>
@@ -504,7 +502,6 @@
           <w:bCs/>
         </w:rPr>
       </w:pPr>
-      <w:proofErr w:type="spellStart"/>
       <w:r>
         <w:rPr>
           <w:rFonts w:ascii="Arial" w:hAnsi="Arial" w:cs="Arial"/>
@@ -517,15 +514,7 @@
           <w:rFonts w:ascii="Arial" w:hAnsi="Arial" w:cs="Arial"/>
           <w:bCs/>
         </w:rPr>
-        <w:t>ingleton</w:t>
-      </w:r>
-      <w:proofErr w:type="spellEnd"/>
-      <w:r>
-        <w:rPr>
-          <w:rFonts w:ascii="Arial" w:hAnsi="Arial" w:cs="Arial"/>
-          <w:bCs/>
-        </w:rPr>
-        <w:t xml:space="preserve"> o instancia única es un patrón de diseño que permite restringir la creación de objetos pertenecientes a una clase o el valor de un tipo a un único objeto.</w:t>
+        <w:t>ingleton o instancia única es un patrón de diseño que permite restringir la creación de objetos pertenecientes a una clase o el valor de un tipo a un único objeto.</w:t>
       </w:r>
       <w:r>
         <w:rPr>
@@ -648,23 +637,7 @@
           <w:rFonts w:ascii="Arial" w:hAnsi="Arial" w:cs="Arial"/>
           <w:bCs/>
         </w:rPr>
-        <w:t xml:space="preserve"> que vaya a cambiar por lo que si realizamos de forma normal este procedimiento cada usuario que se conectara al sistema generaría una nueva instancia de la clase lo cual no es eficiente ya que el sistema estaría tomando memoria innecesaria por lo que aplicando </w:t>
-      </w:r>
-      <w:proofErr w:type="spellStart"/>
-      <w:r>
-        <w:rPr>
-          <w:rFonts w:ascii="Arial" w:hAnsi="Arial" w:cs="Arial"/>
-          <w:bCs/>
-        </w:rPr>
-        <w:t>singleton</w:t>
-      </w:r>
-      <w:proofErr w:type="spellEnd"/>
-      <w:r>
-        <w:rPr>
-          <w:rFonts w:ascii="Arial" w:hAnsi="Arial" w:cs="Arial"/>
-          <w:bCs/>
-        </w:rPr>
-        <w:t xml:space="preserve"> la ventaja es que solo se </w:t>
+        <w:t xml:space="preserve"> que vaya a cambiar por lo que si realizamos de forma normal este procedimiento cada usuario que se conectara al sistema generaría una nueva instancia de la clase lo cual no es eficiente ya que el sistema estaría tomando memoria innecesaria por lo que aplicando singleton la ventaja es que solo se </w:t>
       </w:r>
       <w:r>
         <w:rPr>
@@ -886,7 +859,6 @@
           <w:b/>
         </w:rPr>
       </w:pPr>
-      <w:proofErr w:type="spellStart"/>
       <w:r>
         <w:rPr>
           <w:rFonts w:ascii="Arial" w:hAnsi="Arial" w:cs="Arial"/>
@@ -894,7 +866,6 @@
         </w:rPr>
         <w:t>Observer</w:t>
       </w:r>
-      <w:proofErr w:type="spellEnd"/>
     </w:p>
     <w:p>
       <w:pPr>
@@ -909,23 +880,7 @@
           <w:rFonts w:ascii="Arial" w:hAnsi="Arial" w:cs="Arial"/>
           <w:bCs/>
         </w:rPr>
-        <w:t xml:space="preserve">Es un patrón muy utilizado como en </w:t>
-      </w:r>
-      <w:proofErr w:type="spellStart"/>
-      <w:r>
-        <w:rPr>
-          <w:rFonts w:ascii="Arial" w:hAnsi="Arial" w:cs="Arial"/>
-          <w:bCs/>
-        </w:rPr>
-        <w:t>frameworks</w:t>
-      </w:r>
-      <w:proofErr w:type="spellEnd"/>
-      <w:r>
-        <w:rPr>
-          <w:rFonts w:ascii="Arial" w:hAnsi="Arial" w:cs="Arial"/>
-          <w:bCs/>
-        </w:rPr>
-        <w:t xml:space="preserve"> como Angular. Consiste en 3 clases: sujeto, observador y el cliente. </w:t>
+        <w:t xml:space="preserve">Es un patrón muy utilizado como en frameworks como Angular. Consiste en 3 clases: sujeto, observador y el cliente. </w:t>
       </w:r>
     </w:p>
     <w:p>
@@ -936,6 +891,55 @@
           <w:bCs/>
         </w:rPr>
       </w:pPr>
+      <w:r>
+        <w:rPr>
+          <w:rFonts w:ascii="Arial" w:hAnsi="Arial" w:cs="Arial"/>
+          <w:bCs/>
+          <w:noProof/>
+        </w:rPr>
+        <w:lastRenderedPageBreak/>
+        <w:drawing>
+          <wp:inline distT="0" distB="0" distL="0" distR="0" wp14:anchorId="7CC3CD16" wp14:editId="3F5CD040">
+            <wp:extent cx="5612130" cy="3040380"/>
+            <wp:effectExtent l="0" t="0" r="7620" b="7620"/>
+            <wp:docPr id="4" name="Imagen 4"/>
+            <wp:cNvGraphicFramePr>
+              <a:graphicFrameLocks xmlns:a="http://schemas.openxmlformats.org/drawingml/2006/main" noChangeAspect="1"/>
+            </wp:cNvGraphicFramePr>
+            <a:graphic xmlns:a="http://schemas.openxmlformats.org/drawingml/2006/main">
+              <a:graphicData uri="http://schemas.openxmlformats.org/drawingml/2006/picture">
+                <pic:pic xmlns:pic="http://schemas.openxmlformats.org/drawingml/2006/picture">
+                  <pic:nvPicPr>
+                    <pic:cNvPr id="4" name="EDC29E0.tmp"/>
+                    <pic:cNvPicPr/>
+                  </pic:nvPicPr>
+                  <pic:blipFill>
+                    <a:blip r:embed="rId10">
+                      <a:extLst>
+                        <a:ext uri="{28A0092B-C50C-407E-A947-70E740481C1C}">
+                          <a14:useLocalDpi xmlns:a14="http://schemas.microsoft.com/office/drawing/2010/main" val="0"/>
+                        </a:ext>
+                      </a:extLst>
+                    </a:blip>
+                    <a:stretch>
+                      <a:fillRect/>
+                    </a:stretch>
+                  </pic:blipFill>
+                  <pic:spPr>
+                    <a:xfrm>
+                      <a:off x="0" y="0"/>
+                      <a:ext cx="5612130" cy="3040380"/>
+                    </a:xfrm>
+                    <a:prstGeom prst="rect">
+                      <a:avLst/>
+                    </a:prstGeom>
+                  </pic:spPr>
+                </pic:pic>
+              </a:graphicData>
+            </a:graphic>
+          </wp:inline>
+        </w:drawing>
+      </w:r>
     </w:p>
     <w:p>
       <w:pPr>
@@ -989,22 +993,13 @@
         </w:rPr>
         <w:t xml:space="preserve"> Mi ejemplo se basa en la contratación de un jugador entonces hay equipos que están </w:t>
       </w:r>
-      <w:proofErr w:type="gramStart"/>
-      <w:r>
-        <w:rPr>
-          <w:rFonts w:ascii="Arial" w:hAnsi="Arial" w:cs="Arial"/>
-          <w:bCs/>
-        </w:rPr>
-        <w:t xml:space="preserve">pendientes </w:t>
-      </w:r>
-      <w:r>
-        <w:rPr>
-          <w:rFonts w:ascii="Arial" w:hAnsi="Arial" w:cs="Arial"/>
-          <w:bCs/>
-        </w:rPr>
-        <w:t xml:space="preserve"> del</w:t>
-      </w:r>
-      <w:proofErr w:type="gramEnd"/>
+      <w:r>
+        <w:rPr>
+          <w:rFonts w:ascii="Arial" w:hAnsi="Arial" w:cs="Arial"/>
+          <w:bCs/>
+        </w:rPr>
+        <w:t>pendientes del</w:t>
+      </w:r>
       <w:r>
         <w:rPr>
           <w:rFonts w:ascii="Arial" w:hAnsi="Arial" w:cs="Arial"/>
@@ -1051,7 +1046,6 @@
           <w:b/>
         </w:rPr>
       </w:pPr>
-      <w:proofErr w:type="spellStart"/>
       <w:r>
         <w:rPr>
           <w:rFonts w:ascii="Arial" w:hAnsi="Arial" w:cs="Arial"/>
@@ -1059,7 +1053,6 @@
         </w:rPr>
         <w:t>Adapter</w:t>
       </w:r>
-      <w:proofErr w:type="spellEnd"/>
     </w:p>
     <w:p>
       <w:pPr>
@@ -1074,7 +1067,6 @@
           <w:b/>
         </w:rPr>
       </w:pPr>
-      <w:proofErr w:type="spellStart"/>
       <w:r>
         <w:rPr>
           <w:rFonts w:ascii="Arial" w:hAnsi="Arial" w:cs="Arial"/>
@@ -1082,7 +1074,6 @@
         </w:rPr>
         <w:t>Builder</w:t>
       </w:r>
-      <w:proofErr w:type="spellEnd"/>
     </w:p>
     <w:p>
       <w:pPr>
@@ -1097,7 +1088,6 @@
           <w:b/>
         </w:rPr>
       </w:pPr>
-      <w:proofErr w:type="spellStart"/>
       <w:r>
         <w:rPr>
           <w:rFonts w:ascii="Arial" w:hAnsi="Arial" w:cs="Arial"/>
@@ -1105,7 +1095,6 @@
         </w:rPr>
         <w:t>State</w:t>
       </w:r>
-      <w:proofErr w:type="spellEnd"/>
     </w:p>
     <w:sectPr>
       <w:pgSz w:w="12240" w:h="15840"/>

</xml_diff>